<commit_message>
update PCAs with some highlights
</commit_message>
<xml_diff>
--- a/Manuscript/REVISION/Bin.docx
+++ b/Manuscript/REVISION/Bin.docx
@@ -117,7 +117,27 @@
           <w:b/>
           <w:bCs/>
         </w:rPr>
-        <w:t>Note also that the percentage of variation explained in a dataset does not necessarily relate to high absolute amounts of variation. In this group of rodents with famously homogenous shapes, it is conceivable that what little variation exists is indeed explained by allometry and little else. In addition, GMM datasets naturally have a large amount of unexplained variation (compared to linear measurements) because Procrustes superimposition relates the variation in the x,y and z coordinates to that variation in all other landmarks during the Procrustes superimposition (</w:t>
+        <w:t xml:space="preserve">Note also that the percentage of variation explained in a dataset does not necessarily relate to high absolute amounts of variation. In this group of rodents with famously homogenous shapes, it is conceivable that what little variation exists is indeed explained by allometry and little else. In addition, GMM datasets naturally have a large amount of unexplained variation (compared to linear measurements) because Procrustes superimposition relates the variation in the </w:t>
+      </w:r>
+      <w:proofErr w:type="spellStart"/>
+      <w:proofErr w:type="gramStart"/>
+      <w:r>
+        <w:rPr>
+          <w:rFonts w:eastAsia="Times New Roman"/>
+          <w:b/>
+          <w:bCs/>
+        </w:rPr>
+        <w:t>x,y</w:t>
+      </w:r>
+      <w:proofErr w:type="spellEnd"/>
+      <w:proofErr w:type="gramEnd"/>
+      <w:r>
+        <w:rPr>
+          <w:rFonts w:eastAsia="Times New Roman"/>
+          <w:b/>
+          <w:bCs/>
+        </w:rPr>
+        <w:t xml:space="preserve"> and z coordinates to that variation in all other landmarks during the Procrustes superimposition (</w:t>
       </w:r>
       <w:r>
         <w:rPr>
@@ -153,7 +173,360 @@
     </w:p>
     <w:p>
       <w:r>
-        <w:t xml:space="preserve">Barbero et al. 2023 discuss sigmodontines but the dataset is a little different (just a few linear measurements) and our patterns (larger, robust skulls in folivores) don’t really match well. </w:t>
+        <w:t xml:space="preserve">Barbero et al. 2023 discuss </w:t>
+      </w:r>
+      <w:proofErr w:type="spellStart"/>
+      <w:r>
+        <w:t>sigmodontines</w:t>
+      </w:r>
+      <w:proofErr w:type="spellEnd"/>
+      <w:r>
+        <w:t xml:space="preserve"> but the dataset is a little different (just a few linear measurements) and our patterns (larger, robust skulls in folivores) don’t really match well. </w:t>
+      </w:r>
+    </w:p>
+    <w:p/>
+    <w:p>
+      <w:pPr>
+        <w:spacing w:line="480" w:lineRule="auto"/>
+        <w:rPr>
+          <w:i/>
+          <w:iCs/>
+        </w:rPr>
+      </w:pPr>
+      <w:r>
+        <w:rPr>
+          <w:highlight w:val="yellow"/>
+        </w:rPr>
+        <w:t xml:space="preserve">as well as several species that consume sedges or dicotyledons such as the stick-nest rat genus </w:t>
+      </w:r>
+      <w:proofErr w:type="spellStart"/>
+      <w:r>
+        <w:rPr>
+          <w:i/>
+          <w:iCs/>
+          <w:highlight w:val="yellow"/>
+        </w:rPr>
+        <w:t>Leporillus</w:t>
+      </w:r>
+      <w:proofErr w:type="spellEnd"/>
+      <w:r>
+        <w:rPr>
+          <w:i/>
+          <w:iCs/>
+          <w:highlight w:val="yellow"/>
+        </w:rPr>
+        <w:t xml:space="preserve"> </w:t>
+      </w:r>
+      <w:r>
+        <w:rPr>
+          <w:highlight w:val="yellow"/>
+        </w:rPr>
+        <w:t xml:space="preserve">(Kraehe et al., in prep.), </w:t>
+      </w:r>
+      <w:r>
+        <w:rPr>
+          <w:i/>
+          <w:iCs/>
+          <w:highlight w:val="yellow"/>
+        </w:rPr>
+        <w:t xml:space="preserve">Rattus </w:t>
+      </w:r>
+      <w:proofErr w:type="spellStart"/>
+      <w:r>
+        <w:rPr>
+          <w:i/>
+          <w:iCs/>
+          <w:highlight w:val="yellow"/>
+        </w:rPr>
+        <w:t>lutreolus</w:t>
+      </w:r>
+      <w:proofErr w:type="spellEnd"/>
+      <w:r>
+        <w:rPr>
+          <w:i/>
+          <w:iCs/>
+          <w:highlight w:val="yellow"/>
+        </w:rPr>
+        <w:t xml:space="preserve"> </w:t>
+      </w:r>
+      <w:r>
+        <w:rPr>
+          <w:highlight w:val="yellow"/>
+        </w:rPr>
+        <w:fldChar w:fldCharType="begin"/>
+      </w:r>
+      <w:r>
+        <w:rPr>
+          <w:highlight w:val="yellow"/>
+        </w:rPr>
+        <w:instrText xml:space="preserve"> ADDIN EN.CITE &lt;EndNote&gt;&lt;Cite&gt;&lt;Author&gt;Driessen&lt;/Author&gt;&lt;Year&gt;1999&lt;/Year&gt;&lt;RecNum&gt;76&lt;/RecNum&gt;&lt;DisplayText&gt;(Driessen, 1999)&lt;/DisplayText&gt;&lt;record&gt;&lt;rec-number&gt;76&lt;/rec-number&gt;&lt;foreign-keys&gt;&lt;key app="EN" db-id="p9vfsf2vj2tvwjevww9pzwfazxfv5txvw5ap" timestamp="1712301738"&gt;76&lt;/key&gt;&lt;/foreign-keys&gt;&lt;ref-type name="Journal Article"&gt;17&lt;/ref-type&gt;&lt;contributors&gt;&lt;authors&gt;&lt;author&gt;Driessen, M.M.&lt;/author&gt;&lt;/authors&gt;&lt;/contributors&gt;&lt;titles&gt;&lt;title&gt;Observations on the Diets of the Long-Tailed Mouse, Pseudomys higginsi, and the Velvet-furred Rat, Rattus lutreolus velutinus, in Southern Tasmania&lt;/title&gt;&lt;secondary-title&gt;Australian Mammalogy&lt;/secondary-</w:instrText>
+      </w:r>
+      <w:r>
+        <w:rPr>
+          <w:highlight w:val="yellow"/>
+        </w:rPr>
+        <w:lastRenderedPageBreak/>
+        <w:instrText>title&gt;&lt;/titles&gt;&lt;periodical&gt;&lt;full-title&gt;Australian Mammalogy&lt;/full-title&gt;&lt;/periodical&gt;&lt;pages&gt;121-130&lt;/pages&gt;&lt;volume&gt;21&lt;/volume&gt;&lt;number&gt;1&lt;/number&gt;&lt;dates&gt;&lt;year&gt;1999&lt;/year&gt;&lt;/dates&gt;&lt;urls&gt;&lt;related-urls&gt;&lt;url&gt;https://www.publish.csiro.au/paper/AM99121&lt;/url&gt;&lt;/related-urls&gt;&lt;/urls&gt;&lt;electronic-resource-num&gt;https://doi.org/10.1071/AM99121&lt;/electronic-resource-num&gt;&lt;/record&gt;&lt;/Cite&gt;&lt;/EndNote&gt;</w:instrText>
+      </w:r>
+      <w:r>
+        <w:rPr>
+          <w:highlight w:val="yellow"/>
+        </w:rPr>
+        <w:fldChar w:fldCharType="separate"/>
+      </w:r>
+      <w:r>
+        <w:rPr>
+          <w:noProof/>
+          <w:highlight w:val="yellow"/>
+        </w:rPr>
+        <w:t>(Driessen, 1999)</w:t>
+      </w:r>
+      <w:r>
+        <w:rPr>
+          <w:highlight w:val="yellow"/>
+        </w:rPr>
+        <w:fldChar w:fldCharType="end"/>
+      </w:r>
+      <w:r>
+        <w:rPr>
+          <w:highlight w:val="yellow"/>
+        </w:rPr>
+        <w:t xml:space="preserve">, </w:t>
+      </w:r>
+      <w:proofErr w:type="spellStart"/>
+      <w:r>
+        <w:rPr>
+          <w:i/>
+          <w:iCs/>
+          <w:highlight w:val="yellow"/>
+        </w:rPr>
+        <w:t>Pseudomys</w:t>
+      </w:r>
+      <w:proofErr w:type="spellEnd"/>
+      <w:r>
+        <w:rPr>
+          <w:i/>
+          <w:iCs/>
+          <w:highlight w:val="yellow"/>
+        </w:rPr>
+        <w:t xml:space="preserve"> </w:t>
+      </w:r>
+      <w:proofErr w:type="spellStart"/>
+      <w:r>
+        <w:rPr>
+          <w:i/>
+          <w:iCs/>
+          <w:highlight w:val="yellow"/>
+        </w:rPr>
+        <w:t>desertor</w:t>
+      </w:r>
+      <w:proofErr w:type="spellEnd"/>
+      <w:r>
+        <w:rPr>
+          <w:i/>
+          <w:iCs/>
+          <w:highlight w:val="yellow"/>
+        </w:rPr>
+        <w:t xml:space="preserve"> </w:t>
+      </w:r>
+      <w:r>
+        <w:rPr>
+          <w:highlight w:val="yellow"/>
+        </w:rPr>
+        <w:fldChar w:fldCharType="begin"/>
+      </w:r>
+      <w:r>
+        <w:rPr>
+          <w:highlight w:val="yellow"/>
+        </w:rPr>
+        <w:instrText xml:space="preserve"> ADDIN EN.CITE &lt;EndNote&gt;&lt;Cite&gt;&lt;Author&gt;Read&lt;/Author&gt;&lt;Year&gt;1999&lt;/Year&gt;&lt;RecNum&gt;73&lt;/RecNum&gt;&lt;DisplayText&gt;(Read&lt;style face="italic"&gt; et al.&lt;/style&gt;, 1999)&lt;/DisplayText&gt;&lt;record&gt;&lt;rec-number&gt;73&lt;/rec-number&gt;&lt;foreign-keys&gt;&lt;key app="EN" db-id="p9vfsf2vj2tvwjevww9pzwfazxfv5txvw5ap" timestamp="1712301129"&gt;73&lt;/key&gt;&lt;/foreign-keys&gt;&lt;ref-type name="Journal Article"&gt;17&lt;/ref-type&gt;&lt;contributors&gt;&lt;authors&gt;&lt;author&gt;Read, J.&lt;/author&gt;&lt;author&gt;Copley, P.&lt;/author&gt;&lt;author&gt;Bird, P.&lt;/author&gt;&lt;/authors&gt;&lt;/contributors&gt;&lt;titles&gt;&lt;title&gt;The distribution, ecology and current status of &amp;lt;emph type=&amp;quot;2&amp;quot;&amp;gt;Pseudomys desertor&amp;lt;/emph&amp;gt; in South Australia&lt;/title&gt;&lt;secondary-title&gt;Wildlife Research&lt;/secondary-title&gt;&lt;/titles&gt;&lt;periodical&gt;&lt;full-title&gt;Wildlife Research&lt;/full-title&gt;&lt;/periodical&gt;&lt;pages&gt;453-462&lt;/pages&gt;&lt;volume&gt;26&lt;/volume&gt;&lt;number&gt;4&lt;/number&gt;&lt;dates&gt;&lt;year&gt;1999&lt;/year&gt;&lt;/dates&gt;&lt;urls&gt;&lt;related-urls&gt;&lt;url&gt;https://www.publish.csiro.au/paper/WR97051&lt;/url&gt;&lt;/related-urls&gt;&lt;/urls&gt;&lt;electronic-resource-num&gt;https://doi.org/10.1071/WR97051&lt;/electronic-resource-num&gt;&lt;/record&gt;&lt;/Cite&gt;&lt;/EndNote&gt;</w:instrText>
+      </w:r>
+      <w:r>
+        <w:rPr>
+          <w:highlight w:val="yellow"/>
+        </w:rPr>
+        <w:fldChar w:fldCharType="separate"/>
+      </w:r>
+      <w:r>
+        <w:rPr>
+          <w:noProof/>
+          <w:highlight w:val="yellow"/>
+        </w:rPr>
+        <w:t>(Read et al., 1999)</w:t>
+      </w:r>
+      <w:r>
+        <w:rPr>
+          <w:highlight w:val="yellow"/>
+        </w:rPr>
+        <w:fldChar w:fldCharType="end"/>
+      </w:r>
+      <w:r>
+        <w:rPr>
+          <w:highlight w:val="yellow"/>
+        </w:rPr>
+        <w:t xml:space="preserve">, </w:t>
+      </w:r>
+      <w:r>
+        <w:rPr>
+          <w:i/>
+          <w:iCs/>
+          <w:highlight w:val="yellow"/>
+        </w:rPr>
+        <w:t xml:space="preserve">P. </w:t>
+      </w:r>
+      <w:proofErr w:type="spellStart"/>
+      <w:r>
+        <w:rPr>
+          <w:i/>
+          <w:iCs/>
+          <w:highlight w:val="yellow"/>
+        </w:rPr>
+        <w:t>shortridgei</w:t>
+      </w:r>
+      <w:proofErr w:type="spellEnd"/>
+      <w:r>
+        <w:rPr>
+          <w:i/>
+          <w:iCs/>
+          <w:highlight w:val="yellow"/>
+        </w:rPr>
+        <w:t xml:space="preserve"> </w:t>
+      </w:r>
+      <w:r>
+        <w:rPr>
+          <w:highlight w:val="yellow"/>
+        </w:rPr>
+        <w:fldChar w:fldCharType="begin"/>
+      </w:r>
+      <w:r>
+        <w:rPr>
+          <w:highlight w:val="yellow"/>
+        </w:rPr>
+        <w:instrText xml:space="preserve"> ADDIN EN.CITE &lt;EndNote&gt;&lt;Cite&gt;&lt;Author&gt;Cooper&lt;/Author&gt;&lt;Year&gt;2003&lt;/Year&gt;&lt;RecNum&gt;75&lt;/RecNum&gt;&lt;DisplayText&gt;(Cooper&lt;style face="italic"&gt; et al.&lt;/style&gt;, 2003)&lt;/DisplayText&gt;&lt;record&gt;&lt;rec-number&gt;75&lt;/rec-number&gt;&lt;foreign-keys&gt;&lt;key app="EN" db-id="p9vfsf2vj2tvwjevww9pzwfazxfv5txvw5ap" timestamp="1712301656"&gt;75&lt;/key&gt;&lt;/foreign-keys&gt;&lt;ref-type name="Journal Article"&gt;17&lt;/ref-type&gt;&lt;contributors&gt;&lt;authors&gt;&lt;author&gt;Cooper, NK&lt;/author&gt;&lt;author&gt;Bertozzi, T&lt;/author&gt;&lt;author&gt;Baynes, A&lt;/author&gt;&lt;author&gt;Teale, RJ&lt;/author&gt;&lt;/authors&gt;&lt;/contributors&gt;&lt;titles&gt;&lt;title&gt;The relationship between eastern and western populations of the Heath Rat, Pseudomys shortridgei (Rodentia: Muridae)&lt;/title&gt;&lt;secondary-</w:instrText>
+      </w:r>
+      <w:r>
+        <w:rPr>
+          <w:highlight w:val="yellow"/>
+        </w:rPr>
+        <w:lastRenderedPageBreak/>
+        <w:instrText>title&gt;Records-Western Australian Museum&lt;/secondary-title&gt;&lt;/titles&gt;&lt;periodical&gt;&lt;full-title&gt;Records-Western Australian Museum&lt;/full-title&gt;&lt;/periodical&gt;&lt;pages&gt;367-370&lt;/pages&gt;&lt;volume&gt;21&lt;/volume&gt;&lt;number&gt;4&lt;/number&gt;&lt;dates&gt;&lt;year&gt;2003&lt;/year&gt;&lt;/dates&gt;&lt;isbn&gt;0312-3162&lt;/isbn&gt;&lt;urls&gt;&lt;/urls&gt;&lt;/record&gt;&lt;/Cite&gt;&lt;/EndNote&gt;</w:instrText>
+      </w:r>
+      <w:r>
+        <w:rPr>
+          <w:highlight w:val="yellow"/>
+        </w:rPr>
+        <w:fldChar w:fldCharType="separate"/>
+      </w:r>
+      <w:r>
+        <w:rPr>
+          <w:noProof/>
+          <w:highlight w:val="yellow"/>
+        </w:rPr>
+        <w:t>(Cooper et al., 2003)</w:t>
+      </w:r>
+      <w:r>
+        <w:rPr>
+          <w:highlight w:val="yellow"/>
+        </w:rPr>
+        <w:fldChar w:fldCharType="end"/>
+      </w:r>
+      <w:r>
+        <w:rPr>
+          <w:highlight w:val="yellow"/>
+        </w:rPr>
+        <w:t xml:space="preserve">, and to a lesser degree </w:t>
+      </w:r>
+      <w:proofErr w:type="spellStart"/>
+      <w:r>
+        <w:rPr>
+          <w:i/>
+          <w:iCs/>
+          <w:highlight w:val="yellow"/>
+        </w:rPr>
+        <w:t>Pseudomys</w:t>
+      </w:r>
+      <w:proofErr w:type="spellEnd"/>
+      <w:r>
+        <w:rPr>
+          <w:i/>
+          <w:iCs/>
+          <w:highlight w:val="yellow"/>
+        </w:rPr>
+        <w:t xml:space="preserve"> </w:t>
+      </w:r>
+      <w:proofErr w:type="spellStart"/>
+      <w:r>
+        <w:rPr>
+          <w:i/>
+          <w:iCs/>
+          <w:highlight w:val="yellow"/>
+        </w:rPr>
+        <w:t>oralis</w:t>
+      </w:r>
+      <w:proofErr w:type="spellEnd"/>
+      <w:r>
+        <w:rPr>
+          <w:i/>
+          <w:iCs/>
+          <w:highlight w:val="yellow"/>
+        </w:rPr>
+        <w:t xml:space="preserve"> </w:t>
+      </w:r>
+      <w:r>
+        <w:rPr>
+          <w:i/>
+          <w:iCs/>
+          <w:highlight w:val="yellow"/>
+        </w:rPr>
+        <w:fldChar w:fldCharType="begin"/>
+      </w:r>
+      <w:r>
+        <w:rPr>
+          <w:i/>
+          <w:iCs/>
+          <w:highlight w:val="yellow"/>
+        </w:rPr>
+        <w:instrText xml:space="preserve"> ADDIN EN.CITE &lt;EndNote&gt;&lt;Cite&gt;&lt;Author&gt;Pyke&lt;/Author&gt;&lt;Year&gt;2002&lt;/Year&gt;&lt;RecNum&gt;74&lt;/RecNum&gt;&lt;DisplayText&gt;(Pyke &amp;amp; Read, 2002)&lt;/DisplayText&gt;&lt;record&gt;&lt;rec-number&gt;74&lt;/rec-number&gt;&lt;foreign-keys&gt;&lt;key app="EN" db-id="p9vfsf2vj2tvwjevww9pzwfazxfv5txvw5ap" timestamp="1712301423"&gt;74&lt;/key&gt;&lt;/foreign-keys&gt;&lt;ref-type name="Journal Article"&gt;17&lt;/ref-type&gt;&lt;contributors&gt;&lt;authors&gt;&lt;author&gt;Pyke, GH&lt;/author&gt;&lt;author&gt;Read, DG&lt;/author&gt;&lt;/authors&gt;&lt;/contributors&gt;&lt;titles&gt;&lt;title&gt;Hastings River mouse Pseudomys oralis: a biological review&lt;/title&gt;&lt;secondary-title&gt;Australian Mammalogy&lt;/secondary-title&gt;&lt;/titles&gt;&lt;periodical&gt;&lt;full-title&gt;Australian Mammalogy&lt;/full-title&gt;&lt;/periodical&gt;&lt;pages&gt;151-176&lt;/pages&gt;&lt;volume&gt;24&lt;/volume&gt;&lt;number&gt;2&lt;/number&gt;&lt;dates&gt;&lt;year&gt;2002&lt;/year&gt;&lt;/dates&gt;&lt;urls&gt;&lt;related-urls&gt;&lt;url&gt;https://www.publish.csiro.au/paper/AM02151&lt;/url&gt;&lt;/related-urls&gt;&lt;/urls&gt;&lt;electronic-resource-num&gt;https://doi.org/10.1071/AM02151&lt;/electronic-resource-num&gt;&lt;/record&gt;&lt;/Cite&gt;&lt;/EndNote&gt;</w:instrText>
+      </w:r>
+      <w:r>
+        <w:rPr>
+          <w:i/>
+          <w:iCs/>
+          <w:highlight w:val="yellow"/>
+        </w:rPr>
+        <w:fldChar w:fldCharType="separate"/>
+      </w:r>
+      <w:r>
+        <w:rPr>
+          <w:noProof/>
+          <w:highlight w:val="yellow"/>
+        </w:rPr>
+        <w:t>(</w:t>
+      </w:r>
+      <w:r>
+        <w:rPr>
+          <w:i/>
+          <w:iCs/>
+          <w:noProof/>
+          <w:highlight w:val="yellow"/>
+        </w:rPr>
+        <w:t>Pyke &amp; Read, 2002)</w:t>
+      </w:r>
+      <w:r>
+        <w:rPr>
+          <w:i/>
+          <w:iCs/>
+          <w:highlight w:val="yellow"/>
+        </w:rPr>
+        <w:fldChar w:fldCharType="end"/>
+      </w:r>
+      <w:r>
+        <w:rPr>
+          <w:i/>
+          <w:iCs/>
+          <w:highlight w:val="yellow"/>
+        </w:rPr>
+        <w:t>.</w:t>
       </w:r>
     </w:p>
     <w:p/>

</xml_diff>

<commit_message>
Added mesh figures, updated ms
</commit_message>
<xml_diff>
--- a/Manuscript/REVISION/Bin.docx
+++ b/Manuscript/REVISION/Bin.docx
@@ -259,274 +259,320 @@
         <w:rPr>
           <w:highlight w:val="yellow"/>
         </w:rPr>
-        <w:instrText xml:space="preserve"> ADDIN EN.CITE &lt;EndNote&gt;&lt;Cite&gt;&lt;Author&gt;Driessen&lt;/Author&gt;&lt;Year&gt;1999&lt;/Year&gt;&lt;RecNum&gt;76&lt;/RecNum&gt;&lt;DisplayText&gt;(Driessen, 1999)&lt;/DisplayText&gt;&lt;record&gt;&lt;rec-number&gt;76&lt;/rec-number&gt;&lt;foreign-keys&gt;&lt;key app="EN" db-id="p9vfsf2vj2tvwjevww9pzwfazxfv5txvw5ap" timestamp="1712301738"&gt;76&lt;/key&gt;&lt;/foreign-keys&gt;&lt;ref-type name="Journal Article"&gt;17&lt;/ref-type&gt;&lt;contributors&gt;&lt;authors&gt;&lt;author&gt;Driessen, M.M.&lt;/author&gt;&lt;/authors&gt;&lt;/contributors&gt;&lt;titles&gt;&lt;title&gt;Observations on the Diets of the Long-Tailed Mouse, Pseudomys higginsi, and the Velvet-furred Rat, Rattus lutreolus velutinus, in Southern Tasmania&lt;/title&gt;&lt;secondary-title&gt;Australian Mammalogy&lt;/secondary-</w:instrText>
-      </w:r>
-      <w:r>
-        <w:rPr>
-          <w:highlight w:val="yellow"/>
-        </w:rPr>
+        <w:instrText xml:space="preserve"> ADDIN EN.CITE &lt;EndNote&gt;&lt;Cite&gt;&lt;Author&gt;Driessen&lt;/Author&gt;&lt;Year&gt;1999&lt;/Year&gt;&lt;RecNum&gt;76&lt;/RecNum&gt;&lt;DisplayText&gt;(Driessen, 1999)&lt;/DisplayText&gt;&lt;record&gt;&lt;rec-number&gt;76&lt;/rec-number&gt;&lt;foreign-keys&gt;&lt;key app="EN" db-id="p9vfsf2vj2tvwjevww9pzwfazxfv5txvw5ap" timestamp="1712301738"&gt;76&lt;/key&gt;&lt;/foreign-keys&gt;&lt;ref-type name="Journal Article"&gt;17&lt;/ref-type&gt;&lt;contributors&gt;&lt;authors&gt;&lt;author&gt;Driessen, M.M.&lt;/author&gt;&lt;/authors&gt;&lt;/contributors&gt;&lt;titles&gt;&lt;title&gt;Observations on the Diets of the Long-Tailed Mouse, Pseudomys higginsi, and the Velvet-furred Rat, Rattus lutreolus velutinus, in Southern Tasmania&lt;/title&gt;&lt;secondary-title&gt;Australian Mammalogy&lt;/secondary-title&gt;&lt;/titles&gt;&lt;periodical&gt;&lt;full-title&gt;Australian Mammalogy&lt;/full-title&gt;&lt;/periodical&gt;&lt;pages&gt;121-130&lt;/pages&gt;&lt;volume&gt;21&lt;/volume&gt;&lt;number&gt;1&lt;/number&gt;&lt;dates&gt;&lt;year&gt;1999&lt;/year&gt;&lt;/dates&gt;&lt;urls&gt;&lt;related-urls&gt;&lt;url&gt;https://www.publish.csiro.au/paper/AM99121&lt;/url&gt;&lt;/related-urls&gt;&lt;/urls&gt;&lt;electronic-resource-num&gt;https://doi.org/10.1071/AM99121&lt;/electronic-resource-num&gt;&lt;/record&gt;&lt;/Cite&gt;&lt;/EndNote&gt;</w:instrText>
+      </w:r>
+      <w:r>
+        <w:rPr>
+          <w:highlight w:val="yellow"/>
+        </w:rPr>
+        <w:fldChar w:fldCharType="separate"/>
+      </w:r>
+      <w:r>
+        <w:rPr>
+          <w:noProof/>
+          <w:highlight w:val="yellow"/>
+        </w:rPr>
+        <w:t>(Driessen, 1999)</w:t>
+      </w:r>
+      <w:r>
+        <w:rPr>
+          <w:highlight w:val="yellow"/>
+        </w:rPr>
+        <w:fldChar w:fldCharType="end"/>
+      </w:r>
+      <w:r>
+        <w:rPr>
+          <w:highlight w:val="yellow"/>
+        </w:rPr>
+        <w:t xml:space="preserve">, </w:t>
+      </w:r>
+      <w:proofErr w:type="spellStart"/>
+      <w:r>
+        <w:rPr>
+          <w:i/>
+          <w:iCs/>
+          <w:highlight w:val="yellow"/>
+        </w:rPr>
+        <w:t>Pseudomys</w:t>
+      </w:r>
+      <w:proofErr w:type="spellEnd"/>
+      <w:r>
+        <w:rPr>
+          <w:i/>
+          <w:iCs/>
+          <w:highlight w:val="yellow"/>
+        </w:rPr>
+        <w:t xml:space="preserve"> </w:t>
+      </w:r>
+      <w:proofErr w:type="spellStart"/>
+      <w:r>
+        <w:rPr>
+          <w:i/>
+          <w:iCs/>
+          <w:highlight w:val="yellow"/>
+        </w:rPr>
+        <w:t>desertor</w:t>
+      </w:r>
+      <w:proofErr w:type="spellEnd"/>
+      <w:r>
+        <w:rPr>
+          <w:i/>
+          <w:iCs/>
+          <w:highlight w:val="yellow"/>
+        </w:rPr>
+        <w:t xml:space="preserve"> </w:t>
+      </w:r>
+      <w:r>
+        <w:rPr>
+          <w:highlight w:val="yellow"/>
+        </w:rPr>
+        <w:fldChar w:fldCharType="begin"/>
+      </w:r>
+      <w:r>
+        <w:rPr>
+          <w:highlight w:val="yellow"/>
+        </w:rPr>
+        <w:instrText xml:space="preserve"> ADDIN EN.CITE &lt;EndNote&gt;&lt;Cite&gt;&lt;Author&gt;Read&lt;/Author&gt;&lt;Year&gt;1999&lt;/Year&gt;&lt;RecNum&gt;73&lt;/RecNum&gt;&lt;DisplayText&gt;(Read&lt;style face="italic"&gt; et al.&lt;/style&gt;, 1999)&lt;/DisplayText&gt;&lt;record&gt;&lt;rec-number&gt;73&lt;/rec-number&gt;&lt;foreign-keys&gt;&lt;key app="EN" db-id="p9vfsf2vj2tvwjevww9pzwfazxfv5txvw5ap" timestamp="1712301129"&gt;73&lt;/key&gt;&lt;/foreign-keys&gt;&lt;ref-type name="Journal Article"&gt;17&lt;/ref-type&gt;&lt;contributors&gt;&lt;authors&gt;&lt;author&gt;Read, J.&lt;/author&gt;&lt;author&gt;Copley, P.&lt;/author&gt;&lt;author&gt;Bird, P.&lt;/author&gt;&lt;/authors&gt;&lt;/contributors&gt;&lt;titles&gt;&lt;title&gt;The distribution, ecology and current status of &amp;lt;emph type=&amp;quot;2&amp;quot;&amp;gt;Pseudomys desertor&amp;lt;/emph&amp;gt; in South Australia&lt;/title&gt;&lt;secondary-title&gt;Wildlife Research&lt;/secondary-title&gt;&lt;/titles&gt;&lt;periodical&gt;&lt;full-title&gt;Wildlife Research&lt;/full-title&gt;&lt;/periodical&gt;&lt;pages&gt;453-462&lt;/pages&gt;&lt;volume&gt;26&lt;/volume&gt;&lt;number&gt;4&lt;/number&gt;&lt;dates&gt;&lt;year&gt;1999&lt;/year&gt;&lt;/dates&gt;&lt;urls&gt;&lt;related-urls&gt;&lt;url&gt;https://www.publish.csiro.au/paper/WR97051&lt;/url&gt;&lt;/related-urls&gt;&lt;/urls&gt;&lt;electronic-resource-num&gt;https://doi.org/10.1071/WR97051&lt;/electronic-resource-num&gt;&lt;/record&gt;&lt;/Cite&gt;&lt;/EndNote&gt;</w:instrText>
+      </w:r>
+      <w:r>
+        <w:rPr>
+          <w:highlight w:val="yellow"/>
+        </w:rPr>
+        <w:fldChar w:fldCharType="separate"/>
+      </w:r>
+      <w:r>
+        <w:rPr>
+          <w:noProof/>
+          <w:highlight w:val="yellow"/>
+        </w:rPr>
+        <w:t>(Read et al., 1999)</w:t>
+      </w:r>
+      <w:r>
+        <w:rPr>
+          <w:highlight w:val="yellow"/>
+        </w:rPr>
+        <w:fldChar w:fldCharType="end"/>
+      </w:r>
+      <w:r>
+        <w:rPr>
+          <w:highlight w:val="yellow"/>
+        </w:rPr>
+        <w:t xml:space="preserve">, </w:t>
+      </w:r>
+      <w:r>
+        <w:rPr>
+          <w:i/>
+          <w:iCs/>
+          <w:highlight w:val="yellow"/>
+        </w:rPr>
+        <w:t xml:space="preserve">P. </w:t>
+      </w:r>
+      <w:proofErr w:type="spellStart"/>
+      <w:r>
+        <w:rPr>
+          <w:i/>
+          <w:iCs/>
+          <w:highlight w:val="yellow"/>
+        </w:rPr>
+        <w:t>shortridgei</w:t>
+      </w:r>
+      <w:proofErr w:type="spellEnd"/>
+      <w:r>
+        <w:rPr>
+          <w:i/>
+          <w:iCs/>
+          <w:highlight w:val="yellow"/>
+        </w:rPr>
+        <w:t xml:space="preserve"> </w:t>
+      </w:r>
+      <w:r>
+        <w:rPr>
+          <w:highlight w:val="yellow"/>
+        </w:rPr>
+        <w:fldChar w:fldCharType="begin"/>
+      </w:r>
+      <w:r>
+        <w:rPr>
+          <w:highlight w:val="yellow"/>
+        </w:rPr>
+        <w:instrText xml:space="preserve"> ADDIN EN.CITE &lt;EndNote&gt;&lt;Cite&gt;&lt;Author&gt;Cooper&lt;/Author&gt;&lt;Year&gt;2003&lt;/Year&gt;&lt;RecNum&gt;75&lt;/RecNum&gt;&lt;DisplayText&gt;(Cooper&lt;style face="italic"&gt; et al.&lt;/style&gt;, 2003)&lt;/DisplayText&gt;&lt;record&gt;&lt;rec-number&gt;75&lt;/rec-number&gt;&lt;foreign-keys&gt;&lt;key app="EN" db-id="p9vfsf2vj2tvwjevww9pzwfazxfv5txvw5ap" timestamp="1712301656"&gt;75&lt;/key&gt;&lt;/foreign-keys&gt;&lt;ref-type name="Journal Article"&gt;17&lt;/ref-type&gt;&lt;contributors&gt;&lt;authors&gt;&lt;author&gt;Cooper, NK&lt;/author&gt;&lt;author&gt;Bertozzi, T&lt;/author&gt;&lt;author&gt;Baynes, A&lt;/author&gt;&lt;author&gt;Teale, RJ&lt;/author&gt;&lt;/authors&gt;&lt;/contributors&gt;&lt;titles&gt;&lt;title&gt;The relationship between eastern and western populations of the Heath Rat, Pseudomys shortridgei (Rodentia: Muridae)&lt;/title&gt;&lt;secondary-title&gt;Records-Western Australian Museum&lt;/secondary-title&gt;&lt;/titles&gt;&lt;periodical&gt;&lt;full-title&gt;Records-Western Australian Museum&lt;/full-title&gt;&lt;/periodical&gt;&lt;pages&gt;367-370&lt;/pages&gt;&lt;volume&gt;21&lt;/volume&gt;&lt;number&gt;4&lt;/number&gt;&lt;dates&gt;&lt;year&gt;2003&lt;/year&gt;&lt;/dates&gt;&lt;isbn&gt;0312-3162&lt;/isbn&gt;&lt;urls&gt;&lt;/urls&gt;&lt;/record&gt;&lt;/Cite&gt;&lt;/EndNote&gt;</w:instrText>
+      </w:r>
+      <w:r>
+        <w:rPr>
+          <w:highlight w:val="yellow"/>
+        </w:rPr>
+        <w:fldChar w:fldCharType="separate"/>
+      </w:r>
+      <w:r>
+        <w:rPr>
+          <w:noProof/>
+          <w:highlight w:val="yellow"/>
+        </w:rPr>
+        <w:t>(Cooper et al., 2003)</w:t>
+      </w:r>
+      <w:r>
+        <w:rPr>
+          <w:highlight w:val="yellow"/>
+        </w:rPr>
+        <w:fldChar w:fldCharType="end"/>
+      </w:r>
+      <w:r>
+        <w:rPr>
+          <w:highlight w:val="yellow"/>
+        </w:rPr>
+        <w:t xml:space="preserve">, and to a lesser degree </w:t>
+      </w:r>
+      <w:proofErr w:type="spellStart"/>
+      <w:r>
+        <w:rPr>
+          <w:i/>
+          <w:iCs/>
+          <w:highlight w:val="yellow"/>
+        </w:rPr>
+        <w:t>Pseudomys</w:t>
+      </w:r>
+      <w:proofErr w:type="spellEnd"/>
+      <w:r>
+        <w:rPr>
+          <w:i/>
+          <w:iCs/>
+          <w:highlight w:val="yellow"/>
+        </w:rPr>
+        <w:t xml:space="preserve"> </w:t>
+      </w:r>
+      <w:proofErr w:type="spellStart"/>
+      <w:r>
+        <w:rPr>
+          <w:i/>
+          <w:iCs/>
+          <w:highlight w:val="yellow"/>
+        </w:rPr>
+        <w:t>oralis</w:t>
+      </w:r>
+      <w:proofErr w:type="spellEnd"/>
+      <w:r>
+        <w:rPr>
+          <w:i/>
+          <w:iCs/>
+          <w:highlight w:val="yellow"/>
+        </w:rPr>
+        <w:t xml:space="preserve"> </w:t>
+      </w:r>
+      <w:r>
+        <w:rPr>
+          <w:i/>
+          <w:iCs/>
+          <w:highlight w:val="yellow"/>
+        </w:rPr>
+        <w:fldChar w:fldCharType="begin"/>
+      </w:r>
+      <w:r>
+        <w:rPr>
+          <w:i/>
+          <w:iCs/>
+          <w:highlight w:val="yellow"/>
+        </w:rPr>
+        <w:instrText xml:space="preserve"> ADDIN EN.CITE &lt;EndNote&gt;&lt;Cite&gt;&lt;Author&gt;Pyke&lt;/Author&gt;&lt;Year&gt;2002&lt;/Year&gt;&lt;RecNum&gt;74&lt;/RecNum&gt;&lt;DisplayText&gt;(Pyke &amp;amp; Read, 2002)&lt;/DisplayText&gt;&lt;record&gt;&lt;rec-number&gt;74&lt;/rec-number&gt;&lt;foreign-keys&gt;&lt;key app="EN" db-id="p9vfsf2vj2tvwjevww9pzwfazxfv5txvw5ap" timestamp="1712301423"&gt;74&lt;/key&gt;&lt;/foreign-keys&gt;&lt;ref-type name="Journal Article"&gt;17&lt;/ref-type&gt;&lt;contributors&gt;&lt;authors&gt;&lt;author&gt;Pyke, GH&lt;/author&gt;&lt;author&gt;Read, DG&lt;/author&gt;&lt;/authors&gt;&lt;/contributors&gt;&lt;titles&gt;&lt;title&gt;Hastings River mouse Pseudomys oralis: a biological review&lt;/title&gt;&lt;secondary-title&gt;Australian Mammalogy&lt;/secondary-title&gt;&lt;/titles&gt;&lt;periodical&gt;&lt;full-title&gt;Australian Mammalogy&lt;/full-title&gt;&lt;/periodical&gt;&lt;pages&gt;151-176&lt;/pages&gt;&lt;volume&gt;24&lt;/volume&gt;&lt;number&gt;2&lt;/number&gt;&lt;dates&gt;&lt;year&gt;2002&lt;/year&gt;&lt;/dates&gt;&lt;urls&gt;&lt;related-urls&gt;&lt;url&gt;https://www.publish.csiro.au/paper/AM02151&lt;/url&gt;&lt;/related-urls&gt;&lt;/urls&gt;&lt;electronic-resource-num&gt;https://doi.org/10.1071/AM02151&lt;/electronic-resource-num&gt;&lt;/record&gt;&lt;/Cite&gt;&lt;/EndNote&gt;</w:instrText>
+      </w:r>
+      <w:r>
+        <w:rPr>
+          <w:i/>
+          <w:iCs/>
+          <w:highlight w:val="yellow"/>
+        </w:rPr>
+        <w:fldChar w:fldCharType="separate"/>
+      </w:r>
+      <w:r>
+        <w:rPr>
+          <w:noProof/>
+          <w:highlight w:val="yellow"/>
+        </w:rPr>
+        <w:t>(</w:t>
+      </w:r>
+      <w:r>
+        <w:rPr>
+          <w:i/>
+          <w:iCs/>
+          <w:noProof/>
+          <w:highlight w:val="yellow"/>
+        </w:rPr>
+        <w:t>Pyke &amp; Read, 2002)</w:t>
+      </w:r>
+      <w:r>
+        <w:rPr>
+          <w:i/>
+          <w:iCs/>
+          <w:highlight w:val="yellow"/>
+        </w:rPr>
+        <w:fldChar w:fldCharType="end"/>
+      </w:r>
+      <w:r>
+        <w:rPr>
+          <w:i/>
+          <w:iCs/>
+          <w:highlight w:val="yellow"/>
+        </w:rPr>
+        <w:t>.</w:t>
+      </w:r>
+    </w:p>
+    <w:p>
+      <w:pPr>
+        <w:spacing w:line="480" w:lineRule="auto"/>
+      </w:pPr>
+      <w:r>
+        <w:t xml:space="preserve">Note that the probabilities from </w:t>
+      </w:r>
+      <w:r>
+        <w:rPr>
+          <w:i/>
+          <w:iCs/>
+        </w:rPr>
+        <w:t>Phytools</w:t>
+      </w:r>
+      <w:r>
+        <w:t xml:space="preserve"> are given as Akaike Information Criterion (AIC), which are a special case of and similar to the GICs given by the </w:t>
+      </w:r>
+      <w:proofErr w:type="spellStart"/>
+      <w:r>
+        <w:t>mvMORPH</w:t>
+      </w:r>
+      <w:proofErr w:type="spellEnd"/>
+      <w:r>
+        <w:t xml:space="preserve"> package </w:t>
+      </w:r>
+      <w:r>
+        <w:fldChar w:fldCharType="begin"/>
+      </w:r>
+      <w:r>
+        <w:instrText xml:space="preserve"> ADDIN EN.CITE &lt;EndNote&gt;&lt;Cite&gt;&lt;Author&gt;Cavanaugh&lt;/Author&gt;&lt;Year&gt;2019&lt;/Year&gt;&lt;RecNum&gt;62&lt;/RecNum&gt;&lt;DisplayText&gt;(Cavanaugh &amp;amp; Neath, 2019)&lt;/DisplayText&gt;&lt;record&gt;&lt;rec-number&gt;62&lt;/rec-number&gt;&lt;foreign-keys&gt;&lt;key app="EN" db-id="p9vfsf2vj2tvwjevww9pzwfazxfv5txvw5ap" timestamp="1711581833"&gt;62&lt;/key&gt;&lt;/foreign-keys&gt;&lt;ref-type name="Journal Article"&gt;17&lt;/ref-type&gt;&lt;contributors&gt;&lt;authors&gt;&lt;author&gt;Cavanaugh, Joseph E.&lt;/author&gt;&lt;author&gt;Neath, Andrew A.&lt;/author&gt;&lt;/authors&gt;&lt;/contributors&gt;&lt;titles&gt;&lt;title&gt;The Akaike information criterion: Background, derivation, properties, application, interpretation, and refinements&lt;/title&gt;&lt;secondary-title&gt;WIREs Computational Statistics&lt;/secondary-title&gt;&lt;/titles&gt;&lt;periodical&gt;&lt;full-title&gt;WIREs Computational Statistics&lt;/full-title&gt;&lt;/periodical&gt;&lt;pages&gt;e1460&lt;/pages&gt;&lt;volume&gt;11&lt;/volume&gt;&lt;number&gt;3&lt;/number&gt;&lt;dates&gt;&lt;year&gt;2019&lt;/year&gt;&lt;/dates&gt;&lt;isbn&gt;1939-5108&lt;/isbn&gt;&lt;urls&gt;&lt;related-urls&gt;&lt;url&gt;https://wires.onlinelibrary.wiley.com/doi/abs/10.1002/wics.1460&lt;/url&gt;&lt;/related-urls&gt;&lt;/urls&gt;&lt;electronic-resource-num&gt;https://doi.org/10.1002/wics.1460&lt;/electronic-resource-num&gt;&lt;/record&gt;&lt;/Cite&gt;&lt;/EndNote&gt;</w:instrText>
+      </w:r>
+      <w:r>
+        <w:fldChar w:fldCharType="separate"/>
+      </w:r>
+      <w:r>
+        <w:rPr>
+          <w:noProof/>
+        </w:rPr>
+        <w:t>(Cavanaugh &amp; Neath, 2019)</w:t>
+      </w:r>
+      <w:r>
+        <w:fldChar w:fldCharType="end"/>
+      </w:r>
+      <w:r>
+        <w:t>.</w:t>
+      </w:r>
+    </w:p>
+    <w:p>
+      <w:pPr>
+        <w:spacing w:line="480" w:lineRule="auto"/>
+        <w:ind w:firstLine="720"/>
+      </w:pPr>
+      <w:r>
+        <w:t xml:space="preserve">A caveat here is that all cases where integration is significantly different between the full and the residual dataset include comparisons with the cranial vault, which could be an effect of the vault having the largest number of landmarks; however, variation in the vault is a feature of the first two </w:t>
+      </w:r>
+      <w:r>
         <w:lastRenderedPageBreak/>
-        <w:instrText>title&gt;&lt;/titles&gt;&lt;periodical&gt;&lt;full-title&gt;Australian Mammalogy&lt;/full-title&gt;&lt;/periodical&gt;&lt;pages&gt;121-130&lt;/pages&gt;&lt;volume&gt;21&lt;/volume&gt;&lt;number&gt;1&lt;/number&gt;&lt;dates&gt;&lt;year&gt;1999&lt;/year&gt;&lt;/dates&gt;&lt;urls&gt;&lt;related-urls&gt;&lt;url&gt;https://www.publish.csiro.au/paper/AM99121&lt;/url&gt;&lt;/related-urls&gt;&lt;/urls&gt;&lt;electronic-resource-num&gt;https://doi.org/10.1071/AM99121&lt;/electronic-resource-num&gt;&lt;/record&gt;&lt;/Cite&gt;&lt;/EndNote&gt;</w:instrText>
-      </w:r>
-      <w:r>
-        <w:rPr>
-          <w:highlight w:val="yellow"/>
-        </w:rPr>
-        <w:fldChar w:fldCharType="separate"/>
-      </w:r>
-      <w:r>
-        <w:rPr>
-          <w:noProof/>
-          <w:highlight w:val="yellow"/>
-        </w:rPr>
-        <w:t>(Driessen, 1999)</w:t>
-      </w:r>
-      <w:r>
-        <w:rPr>
-          <w:highlight w:val="yellow"/>
-        </w:rPr>
-        <w:fldChar w:fldCharType="end"/>
-      </w:r>
-      <w:r>
-        <w:rPr>
-          <w:highlight w:val="yellow"/>
-        </w:rPr>
-        <w:t xml:space="preserve">, </w:t>
-      </w:r>
-      <w:proofErr w:type="spellStart"/>
-      <w:r>
-        <w:rPr>
-          <w:i/>
-          <w:iCs/>
-          <w:highlight w:val="yellow"/>
-        </w:rPr>
-        <w:t>Pseudomys</w:t>
-      </w:r>
-      <w:proofErr w:type="spellEnd"/>
-      <w:r>
-        <w:rPr>
-          <w:i/>
-          <w:iCs/>
-          <w:highlight w:val="yellow"/>
-        </w:rPr>
-        <w:t xml:space="preserve"> </w:t>
-      </w:r>
-      <w:proofErr w:type="spellStart"/>
-      <w:r>
-        <w:rPr>
-          <w:i/>
-          <w:iCs/>
-          <w:highlight w:val="yellow"/>
-        </w:rPr>
-        <w:t>desertor</w:t>
-      </w:r>
-      <w:proofErr w:type="spellEnd"/>
-      <w:r>
-        <w:rPr>
-          <w:i/>
-          <w:iCs/>
-          <w:highlight w:val="yellow"/>
-        </w:rPr>
-        <w:t xml:space="preserve"> </w:t>
-      </w:r>
-      <w:r>
-        <w:rPr>
-          <w:highlight w:val="yellow"/>
-        </w:rPr>
-        <w:fldChar w:fldCharType="begin"/>
-      </w:r>
-      <w:r>
-        <w:rPr>
-          <w:highlight w:val="yellow"/>
-        </w:rPr>
-        <w:instrText xml:space="preserve"> ADDIN EN.CITE &lt;EndNote&gt;&lt;Cite&gt;&lt;Author&gt;Read&lt;/Author&gt;&lt;Year&gt;1999&lt;/Year&gt;&lt;RecNum&gt;73&lt;/RecNum&gt;&lt;DisplayText&gt;(Read&lt;style face="italic"&gt; et al.&lt;/style&gt;, 1999)&lt;/DisplayText&gt;&lt;record&gt;&lt;rec-number&gt;73&lt;/rec-number&gt;&lt;foreign-keys&gt;&lt;key app="EN" db-id="p9vfsf2vj2tvwjevww9pzwfazxfv5txvw5ap" timestamp="1712301129"&gt;73&lt;/key&gt;&lt;/foreign-keys&gt;&lt;ref-type name="Journal Article"&gt;17&lt;/ref-type&gt;&lt;contributors&gt;&lt;authors&gt;&lt;author&gt;Read, J.&lt;/author&gt;&lt;author&gt;Copley, P.&lt;/author&gt;&lt;author&gt;Bird, P.&lt;/author&gt;&lt;/authors&gt;&lt;/contributors&gt;&lt;titles&gt;&lt;title&gt;The distribution, ecology and current status of &amp;lt;emph type=&amp;quot;2&amp;quot;&amp;gt;Pseudomys desertor&amp;lt;/emph&amp;gt; in South Australia&lt;/title&gt;&lt;secondary-title&gt;Wildlife Research&lt;/secondary-title&gt;&lt;/titles&gt;&lt;periodical&gt;&lt;full-title&gt;Wildlife Research&lt;/full-title&gt;&lt;/periodical&gt;&lt;pages&gt;453-462&lt;/pages&gt;&lt;volume&gt;26&lt;/volume&gt;&lt;number&gt;4&lt;/number&gt;&lt;dates&gt;&lt;year&gt;1999&lt;/year&gt;&lt;/dates&gt;&lt;urls&gt;&lt;related-urls&gt;&lt;url&gt;https://www.publish.csiro.au/paper/WR97051&lt;/url&gt;&lt;/related-urls&gt;&lt;/urls&gt;&lt;electronic-resource-num&gt;https://doi.org/10.1071/WR97051&lt;/electronic-resource-num&gt;&lt;/record&gt;&lt;/Cite&gt;&lt;/EndNote&gt;</w:instrText>
-      </w:r>
-      <w:r>
-        <w:rPr>
-          <w:highlight w:val="yellow"/>
-        </w:rPr>
-        <w:fldChar w:fldCharType="separate"/>
-      </w:r>
-      <w:r>
-        <w:rPr>
-          <w:noProof/>
-          <w:highlight w:val="yellow"/>
-        </w:rPr>
-        <w:t>(Read et al., 1999)</w:t>
-      </w:r>
-      <w:r>
-        <w:rPr>
-          <w:highlight w:val="yellow"/>
-        </w:rPr>
-        <w:fldChar w:fldCharType="end"/>
-      </w:r>
-      <w:r>
-        <w:rPr>
-          <w:highlight w:val="yellow"/>
-        </w:rPr>
-        <w:t xml:space="preserve">, </w:t>
-      </w:r>
-      <w:r>
-        <w:rPr>
-          <w:i/>
-          <w:iCs/>
-          <w:highlight w:val="yellow"/>
-        </w:rPr>
-        <w:t xml:space="preserve">P. </w:t>
-      </w:r>
-      <w:proofErr w:type="spellStart"/>
-      <w:r>
-        <w:rPr>
-          <w:i/>
-          <w:iCs/>
-          <w:highlight w:val="yellow"/>
-        </w:rPr>
-        <w:t>shortridgei</w:t>
-      </w:r>
-      <w:proofErr w:type="spellEnd"/>
-      <w:r>
-        <w:rPr>
-          <w:i/>
-          <w:iCs/>
-          <w:highlight w:val="yellow"/>
-        </w:rPr>
-        <w:t xml:space="preserve"> </w:t>
-      </w:r>
-      <w:r>
-        <w:rPr>
-          <w:highlight w:val="yellow"/>
-        </w:rPr>
-        <w:fldChar w:fldCharType="begin"/>
-      </w:r>
-      <w:r>
-        <w:rPr>
-          <w:highlight w:val="yellow"/>
-        </w:rPr>
-        <w:instrText xml:space="preserve"> ADDIN EN.CITE &lt;EndNote&gt;&lt;Cite&gt;&lt;Author&gt;Cooper&lt;/Author&gt;&lt;Year&gt;2003&lt;/Year&gt;&lt;RecNum&gt;75&lt;/RecNum&gt;&lt;DisplayText&gt;(Cooper&lt;style face="italic"&gt; et al.&lt;/style&gt;, 2003)&lt;/DisplayText&gt;&lt;record&gt;&lt;rec-number&gt;75&lt;/rec-number&gt;&lt;foreign-keys&gt;&lt;key app="EN" db-id="p9vfsf2vj2tvwjevww9pzwfazxfv5txvw5ap" timestamp="1712301656"&gt;75&lt;/key&gt;&lt;/foreign-keys&gt;&lt;ref-type name="Journal Article"&gt;17&lt;/ref-type&gt;&lt;contributors&gt;&lt;authors&gt;&lt;author&gt;Cooper, NK&lt;/author&gt;&lt;author&gt;Bertozzi, T&lt;/author&gt;&lt;author&gt;Baynes, A&lt;/author&gt;&lt;author&gt;Teale, RJ&lt;/author&gt;&lt;/authors&gt;&lt;/contributors&gt;&lt;titles&gt;&lt;title&gt;The relationship between eastern and western populations of the Heath Rat, Pseudomys shortridgei (Rodentia: Muridae)&lt;/title&gt;&lt;secondary-</w:instrText>
-      </w:r>
-      <w:r>
-        <w:rPr>
-          <w:highlight w:val="yellow"/>
-        </w:rPr>
-        <w:lastRenderedPageBreak/>
-        <w:instrText>title&gt;Records-Western Australian Museum&lt;/secondary-title&gt;&lt;/titles&gt;&lt;periodical&gt;&lt;full-title&gt;Records-Western Australian Museum&lt;/full-title&gt;&lt;/periodical&gt;&lt;pages&gt;367-370&lt;/pages&gt;&lt;volume&gt;21&lt;/volume&gt;&lt;number&gt;4&lt;/number&gt;&lt;dates&gt;&lt;year&gt;2003&lt;/year&gt;&lt;/dates&gt;&lt;isbn&gt;0312-3162&lt;/isbn&gt;&lt;urls&gt;&lt;/urls&gt;&lt;/record&gt;&lt;/Cite&gt;&lt;/EndNote&gt;</w:instrText>
-      </w:r>
-      <w:r>
-        <w:rPr>
-          <w:highlight w:val="yellow"/>
-        </w:rPr>
-        <w:fldChar w:fldCharType="separate"/>
-      </w:r>
-      <w:r>
-        <w:rPr>
-          <w:noProof/>
-          <w:highlight w:val="yellow"/>
-        </w:rPr>
-        <w:t>(Cooper et al., 2003)</w:t>
-      </w:r>
-      <w:r>
-        <w:rPr>
-          <w:highlight w:val="yellow"/>
-        </w:rPr>
-        <w:fldChar w:fldCharType="end"/>
-      </w:r>
-      <w:r>
-        <w:rPr>
-          <w:highlight w:val="yellow"/>
-        </w:rPr>
-        <w:t xml:space="preserve">, and to a lesser degree </w:t>
-      </w:r>
-      <w:proofErr w:type="spellStart"/>
-      <w:r>
-        <w:rPr>
-          <w:i/>
-          <w:iCs/>
-          <w:highlight w:val="yellow"/>
-        </w:rPr>
-        <w:t>Pseudomys</w:t>
-      </w:r>
-      <w:proofErr w:type="spellEnd"/>
-      <w:r>
-        <w:rPr>
-          <w:i/>
-          <w:iCs/>
-          <w:highlight w:val="yellow"/>
-        </w:rPr>
-        <w:t xml:space="preserve"> </w:t>
-      </w:r>
-      <w:proofErr w:type="spellStart"/>
-      <w:r>
-        <w:rPr>
-          <w:i/>
-          <w:iCs/>
-          <w:highlight w:val="yellow"/>
-        </w:rPr>
-        <w:t>oralis</w:t>
-      </w:r>
-      <w:proofErr w:type="spellEnd"/>
-      <w:r>
-        <w:rPr>
-          <w:i/>
-          <w:iCs/>
-          <w:highlight w:val="yellow"/>
-        </w:rPr>
-        <w:t xml:space="preserve"> </w:t>
-      </w:r>
-      <w:r>
-        <w:rPr>
-          <w:i/>
-          <w:iCs/>
-          <w:highlight w:val="yellow"/>
-        </w:rPr>
-        <w:fldChar w:fldCharType="begin"/>
-      </w:r>
-      <w:r>
-        <w:rPr>
-          <w:i/>
-          <w:iCs/>
-          <w:highlight w:val="yellow"/>
-        </w:rPr>
-        <w:instrText xml:space="preserve"> ADDIN EN.CITE &lt;EndNote&gt;&lt;Cite&gt;&lt;Author&gt;Pyke&lt;/Author&gt;&lt;Year&gt;2002&lt;/Year&gt;&lt;RecNum&gt;74&lt;/RecNum&gt;&lt;DisplayText&gt;(Pyke &amp;amp; Read, 2002)&lt;/DisplayText&gt;&lt;record&gt;&lt;rec-number&gt;74&lt;/rec-number&gt;&lt;foreign-keys&gt;&lt;key app="EN" db-id="p9vfsf2vj2tvwjevww9pzwfazxfv5txvw5ap" timestamp="1712301423"&gt;74&lt;/key&gt;&lt;/foreign-keys&gt;&lt;ref-type name="Journal Article"&gt;17&lt;/ref-type&gt;&lt;contributors&gt;&lt;authors&gt;&lt;author&gt;Pyke, GH&lt;/author&gt;&lt;author&gt;Read, DG&lt;/author&gt;&lt;/authors&gt;&lt;/contributors&gt;&lt;titles&gt;&lt;title&gt;Hastings River mouse Pseudomys oralis: a biological review&lt;/title&gt;&lt;secondary-title&gt;Australian Mammalogy&lt;/secondary-title&gt;&lt;/titles&gt;&lt;periodical&gt;&lt;full-title&gt;Australian Mammalogy&lt;/full-title&gt;&lt;/periodical&gt;&lt;pages&gt;151-176&lt;/pages&gt;&lt;volume&gt;24&lt;/volume&gt;&lt;number&gt;2&lt;/number&gt;&lt;dates&gt;&lt;year&gt;2002&lt;/year&gt;&lt;/dates&gt;&lt;urls&gt;&lt;related-urls&gt;&lt;url&gt;https://www.publish.csiro.au/paper/AM02151&lt;/url&gt;&lt;/related-urls&gt;&lt;/urls&gt;&lt;electronic-resource-num&gt;https://doi.org/10.1071/AM02151&lt;/electronic-resource-num&gt;&lt;/record&gt;&lt;/Cite&gt;&lt;/EndNote&gt;</w:instrText>
-      </w:r>
-      <w:r>
-        <w:rPr>
-          <w:i/>
-          <w:iCs/>
-          <w:highlight w:val="yellow"/>
-        </w:rPr>
-        <w:fldChar w:fldCharType="separate"/>
-      </w:r>
-      <w:r>
-        <w:rPr>
-          <w:noProof/>
-          <w:highlight w:val="yellow"/>
-        </w:rPr>
-        <w:t>(</w:t>
-      </w:r>
-      <w:r>
-        <w:rPr>
-          <w:i/>
-          <w:iCs/>
-          <w:noProof/>
-          <w:highlight w:val="yellow"/>
-        </w:rPr>
-        <w:t>Pyke &amp; Read, 2002)</w:t>
-      </w:r>
-      <w:r>
-        <w:rPr>
-          <w:i/>
-          <w:iCs/>
-          <w:highlight w:val="yellow"/>
-        </w:rPr>
-        <w:fldChar w:fldCharType="end"/>
-      </w:r>
-      <w:r>
-        <w:rPr>
-          <w:i/>
-          <w:iCs/>
-          <w:highlight w:val="yellow"/>
-        </w:rPr>
-        <w:t>.</w:t>
+        <w:t xml:space="preserve">PCs in the residual dataset (see below), suggesting that these significances accurately reflect the residual variation. This is particularly the case for the increased strength of integration between the vault and the basicranium, which features in the heatmap visualisations of both residual PC1 and PC2 and is discussed further below. </w:t>
       </w:r>
     </w:p>
     <w:p/>

</xml_diff>